<commit_message>
Added date to User Account.docx.
</commit_message>
<xml_diff>
--- a/useCaseWordDocs/User Account.docx
+++ b/useCaseWordDocs/User Account.docx
@@ -464,7 +464,13 @@
               <w:ind w:left="0"/>
             </w:pPr>
             <w:r>
-              <w:t>4.5   Answers a secret question that pops up</w:t>
+              <w:t xml:space="preserve">4.5   Answers </w:t>
+            </w:r>
+            <w:r>
+              <w:t>the</w:t>
+            </w:r>
+            <w:r>
+              <w:t xml:space="preserve"> secret question that pops up</w:t>
             </w:r>
           </w:p>
         </w:tc>
@@ -479,6 +485,9 @@
             </w:pPr>
             <w:r>
               <w:t xml:space="preserve">Response is checked and stored. </w:t>
+            </w:r>
+            <w:r>
+              <w:t xml:space="preserve"> </w:t>
             </w:r>
           </w:p>
         </w:tc>
@@ -609,10 +618,7 @@
           </w:tcPr>
           <w:p>
             <w:r>
-              <w:t xml:space="preserve">Re-checks </w:t>
-            </w:r>
-            <w:r>
-              <w:t>against the constraints</w:t>
+              <w:t>Re-checks against the constraints</w:t>
             </w:r>
           </w:p>
         </w:tc>
@@ -625,17 +631,11 @@
       </w:pPr>
       <w:proofErr w:type="gramStart"/>
       <w:r>
-        <w:t xml:space="preserve">5.2  </w:t>
-      </w:r>
-      <w:r>
-        <w:t>Invalid</w:t>
+        <w:t>5.2  Invalid</w:t>
       </w:r>
       <w:proofErr w:type="gramEnd"/>
       <w:r>
-        <w:t xml:space="preserve"> </w:t>
-      </w:r>
-      <w:r>
-        <w:t>password</w:t>
+        <w:t xml:space="preserve"> password</w:t>
       </w:r>
     </w:p>
     <w:p>
@@ -644,13 +644,7 @@
         <w:ind w:left="792"/>
       </w:pPr>
       <w:r>
-        <w:t>If at step 4.</w:t>
-      </w:r>
-      <w:r>
-        <w:t>2</w:t>
-      </w:r>
-      <w:r>
-        <w:t xml:space="preserve"> of the normal flow 3.2, then</w:t>
+        <w:t>If at step 4.2 of the normal flow 3.2, then</w:t>
       </w:r>
     </w:p>
     <w:tbl>
@@ -698,10 +692,7 @@
           </w:tcPr>
           <w:p>
             <w:r>
-              <w:t xml:space="preserve">Re-enters </w:t>
-            </w:r>
-            <w:r>
-              <w:t>password</w:t>
+              <w:t>Re-enters password</w:t>
             </w:r>
           </w:p>
         </w:tc>
@@ -724,20 +715,11 @@
       </w:pPr>
       <w:proofErr w:type="gramStart"/>
       <w:r>
-        <w:t>5.</w:t>
-      </w:r>
-      <w:r>
-        <w:t>3</w:t>
-      </w:r>
-      <w:r>
-        <w:t xml:space="preserve">  Invalid</w:t>
+        <w:t>5.3  Invalid</w:t>
       </w:r>
       <w:proofErr w:type="gramEnd"/>
       <w:r>
-        <w:t xml:space="preserve"> </w:t>
-      </w:r>
-      <w:r>
-        <w:t>DOB</w:t>
+        <w:t xml:space="preserve"> DOB</w:t>
       </w:r>
     </w:p>
     <w:p>
@@ -746,19 +728,7 @@
         <w:ind w:left="792"/>
       </w:pPr>
       <w:r>
-        <w:t>If at step 4.</w:t>
-      </w:r>
-      <w:r>
-        <w:t>3</w:t>
-      </w:r>
-      <w:r>
-        <w:t xml:space="preserve"> of the normal flow 3.</w:t>
-      </w:r>
-      <w:r>
-        <w:t>3</w:t>
-      </w:r>
-      <w:r>
-        <w:t>, then</w:t>
+        <w:t>If at step 4.3 of the normal flow 3.3, then</w:t>
       </w:r>
     </w:p>
     <w:tbl>
@@ -807,10 +777,7 @@
           </w:tcPr>
           <w:p>
             <w:r>
-              <w:t xml:space="preserve">Re-enters </w:t>
-            </w:r>
-            <w:r>
-              <w:t>DOB</w:t>
+              <w:t>Re-enters DOB</w:t>
             </w:r>
           </w:p>
         </w:tc>
@@ -837,20 +804,11 @@
       </w:pPr>
       <w:proofErr w:type="gramStart"/>
       <w:r>
-        <w:t>5.</w:t>
-      </w:r>
-      <w:r>
-        <w:t>4</w:t>
-      </w:r>
-      <w:r>
-        <w:t xml:space="preserve">  Invalid</w:t>
+        <w:t>5.4  Invalid</w:t>
       </w:r>
       <w:proofErr w:type="gramEnd"/>
       <w:r>
-        <w:t xml:space="preserve"> </w:t>
-      </w:r>
-      <w:r>
-        <w:t>mobile phone number</w:t>
+        <w:t xml:space="preserve"> mobile phone number</w:t>
       </w:r>
     </w:p>
     <w:p>
@@ -859,19 +817,7 @@
         <w:ind w:left="792"/>
       </w:pPr>
       <w:r>
-        <w:t>If at step 4.</w:t>
-      </w:r>
-      <w:r>
-        <w:t>4</w:t>
-      </w:r>
-      <w:r>
-        <w:t xml:space="preserve"> of the normal flow 3.</w:t>
-      </w:r>
-      <w:r>
-        <w:t>4</w:t>
-      </w:r>
-      <w:r>
-        <w:t>, then</w:t>
+        <w:t>If at step 4.4 of the normal flow 3.4, then</w:t>
       </w:r>
     </w:p>
     <w:tbl>
@@ -919,10 +865,7 @@
           </w:tcPr>
           <w:p>
             <w:r>
-              <w:t xml:space="preserve">Re-enters </w:t>
-            </w:r>
-            <w:r>
-              <w:t>phone number</w:t>
+              <w:t>Re-enters phone number</w:t>
             </w:r>
           </w:p>
         </w:tc>
@@ -947,16 +890,11 @@
       <w:pPr>
         <w:ind w:left="426"/>
       </w:pPr>
-      <w:proofErr w:type="gramStart"/>
-      <w:r>
-        <w:t>5.4  Invalid</w:t>
-      </w:r>
-      <w:proofErr w:type="gramEnd"/>
-      <w:r>
-        <w:t xml:space="preserve"> </w:t>
-      </w:r>
-      <w:r>
-        <w:t>response to the secret question</w:t>
+      <w:r>
+        <w:t>5.4  Invalid response to the secret question</w:t>
+      </w:r>
+      <w:r>
+        <w:t xml:space="preserve"> (such as a blank)</w:t>
       </w:r>
     </w:p>
     <w:p>
@@ -965,19 +903,7 @@
         <w:ind w:left="792"/>
       </w:pPr>
       <w:r>
-        <w:t>If at step 4.</w:t>
-      </w:r>
-      <w:r>
-        <w:t>5</w:t>
-      </w:r>
-      <w:r>
-        <w:t xml:space="preserve"> of the normal flow 3.</w:t>
-      </w:r>
-      <w:r>
-        <w:t>5</w:t>
-      </w:r>
-      <w:r>
-        <w:t>, then</w:t>
+        <w:t>If at step 4.5 of the normal flow 3.5, then</w:t>
       </w:r>
     </w:p>
     <w:tbl>
@@ -1583,15 +1509,10 @@
             <w:pStyle w:val="Header"/>
           </w:pPr>
           <w:r>
-            <w:t>Date: &lt;dd/mm/</w:t>
+            <w:t xml:space="preserve">Date: </w:t>
           </w:r>
-          <w:proofErr w:type="spellStart"/>
           <w:r>
-            <w:t>yyyy</w:t>
-          </w:r>
-          <w:proofErr w:type="spellEnd"/>
-          <w:r>
-            <w:t>&gt;</w:t>
+            <w:t>26/03/2023</w:t>
           </w:r>
         </w:p>
       </w:tc>
@@ -2241,6 +2162,7 @@
     <w:lsdException w:name="HTML Sample" w:semiHidden="1" w:unhideWhenUsed="1"/>
     <w:lsdException w:name="HTML Typewriter" w:semiHidden="1" w:unhideWhenUsed="1"/>
     <w:lsdException w:name="HTML Variable" w:semiHidden="1" w:unhideWhenUsed="1"/>
+    <w:lsdException w:name="Normal Table" w:semiHidden="1" w:unhideWhenUsed="1"/>
     <w:lsdException w:name="annotation subject" w:semiHidden="1" w:unhideWhenUsed="1"/>
     <w:lsdException w:name="No List" w:semiHidden="1" w:unhideWhenUsed="1"/>
     <w:lsdException w:name="Outline List 1" w:semiHidden="1" w:unhideWhenUsed="1"/>
@@ -2283,8 +2205,11 @@
     <w:lsdException w:name="Table Contemporary" w:semiHidden="1" w:unhideWhenUsed="1"/>
     <w:lsdException w:name="Table Elegant" w:semiHidden="1" w:unhideWhenUsed="1"/>
     <w:lsdException w:name="Table Professional" w:semiHidden="1" w:unhideWhenUsed="1"/>
+    <w:lsdException w:name="Table Subtle 1" w:semiHidden="1" w:unhideWhenUsed="1"/>
     <w:lsdException w:name="Table Subtle 2" w:semiHidden="1" w:unhideWhenUsed="1"/>
     <w:lsdException w:name="Table Web 1" w:semiHidden="1" w:unhideWhenUsed="1"/>
+    <w:lsdException w:name="Table Web 2" w:semiHidden="1" w:unhideWhenUsed="1"/>
+    <w:lsdException w:name="Table Web 3" w:semiHidden="1" w:unhideWhenUsed="1"/>
     <w:lsdException w:name="Balloon Text" w:semiHidden="1" w:unhideWhenUsed="1"/>
     <w:lsdException w:name="Table Grid" w:uiPriority="39"/>
     <w:lsdException w:name="Table Theme" w:semiHidden="1" w:unhideWhenUsed="1"/>

</xml_diff>